<commit_message>
updated eynopsis and new storyboard
</commit_message>
<xml_diff>
--- a/Design Documents/Synopsis trailer.docx
+++ b/Design Documents/Synopsis trailer.docx
@@ -80,28 +80,42 @@
           <w:rFonts w:ascii="Bahnschrift Condensed" w:hAnsi="Bahnschrift Condensed"/>
           <w:lang w:val="en-GB"/>
         </w:rPr>
-        <w:t xml:space="preserve">corner with a fedora and a trench coat. Then he will slowly walk down a hallway and pass an open door where you will see a boss sitting in a fancy chair while </w:t>
-      </w:r>
-      <w:r>
-        <w:rPr>
-          <w:rFonts w:ascii="Bahnschrift Condensed" w:hAnsi="Bahnschrift Condensed"/>
-          <w:lang w:val="en-GB"/>
-        </w:rPr>
-        <w:t xml:space="preserve">an underling is standing in front of a desk  talking about how people have been whispering about one of the members being a snitch. </w:t>
-      </w:r>
-      <w:r>
-        <w:rPr>
-          <w:rFonts w:ascii="Bahnschrift Condensed" w:hAnsi="Bahnschrift Condensed"/>
-          <w:lang w:val="en-GB"/>
-        </w:rPr>
-        <w:t>Marco</w:t>
-      </w:r>
-      <w:r>
-        <w:rPr>
-          <w:rFonts w:ascii="Bahnschrift Condensed" w:hAnsi="Bahnschrift Condensed"/>
-          <w:lang w:val="en-GB"/>
-        </w:rPr>
-        <w:t xml:space="preserve"> lean</w:t>
+        <w:t xml:space="preserve">corner with a fedora and a trench coat. Then he will slowly walk down a hallway and pass an open door </w:t>
+      </w:r>
+      <w:r>
+        <w:rPr>
+          <w:rFonts w:ascii="Bahnschrift Condensed" w:hAnsi="Bahnschrift Condensed"/>
+          <w:lang w:val="en-GB"/>
+        </w:rPr>
+        <w:t xml:space="preserve">from </w:t>
+      </w:r>
+      <w:r>
+        <w:rPr>
+          <w:rFonts w:ascii="Bahnschrift Condensed" w:hAnsi="Bahnschrift Condensed"/>
+          <w:lang w:val="en-GB"/>
+        </w:rPr>
+        <w:t xml:space="preserve">where </w:t>
+      </w:r>
+      <w:r>
+        <w:rPr>
+          <w:rFonts w:ascii="Bahnschrift Condensed" w:hAnsi="Bahnschrift Condensed"/>
+          <w:lang w:val="en-GB"/>
+        </w:rPr>
+        <w:t>he</w:t>
+      </w:r>
+      <w:r>
+        <w:rPr>
+          <w:rFonts w:ascii="Bahnschrift Condensed" w:hAnsi="Bahnschrift Condensed"/>
+          <w:lang w:val="en-GB"/>
+        </w:rPr>
+        <w:t xml:space="preserve"> </w:t>
+      </w:r>
+      <w:r>
+        <w:rPr>
+          <w:rFonts w:ascii="Bahnschrift Condensed" w:hAnsi="Bahnschrift Condensed"/>
+          <w:lang w:val="en-GB"/>
+        </w:rPr>
+        <w:t>hear</w:t>
       </w:r>
       <w:r>
         <w:rPr>
@@ -115,42 +129,106 @@
           <w:rFonts w:ascii="Bahnschrift Condensed" w:hAnsi="Bahnschrift Condensed"/>
           <w:lang w:val="en-GB"/>
         </w:rPr>
-        <w:t xml:space="preserve"> closer towards the door, curious who this person would be since </w:t>
-      </w:r>
-      <w:r>
-        <w:rPr>
-          <w:rFonts w:ascii="Bahnschrift Condensed" w:hAnsi="Bahnschrift Condensed"/>
-          <w:lang w:val="en-GB"/>
-        </w:rPr>
-        <w:t>he</w:t>
-      </w:r>
-      <w:r>
-        <w:rPr>
-          <w:rFonts w:ascii="Bahnschrift Condensed" w:hAnsi="Bahnschrift Condensed"/>
-          <w:lang w:val="en-GB"/>
-        </w:rPr>
-        <w:t xml:space="preserve"> apparently</w:t>
-      </w:r>
-      <w:r>
-        <w:rPr>
-          <w:rFonts w:ascii="Bahnschrift Condensed" w:hAnsi="Bahnschrift Condensed"/>
-          <w:lang w:val="en-GB"/>
-        </w:rPr>
-        <w:t xml:space="preserve"> is</w:t>
-      </w:r>
-      <w:r>
-        <w:rPr>
-          <w:rFonts w:ascii="Bahnschrift Condensed" w:hAnsi="Bahnschrift Condensed"/>
-          <w:lang w:val="en-GB"/>
-        </w:rPr>
-        <w:t xml:space="preserve"> the only one that hasn’t heard the rumo</w:t>
-      </w:r>
-      <w:r>
-        <w:rPr>
-          <w:rFonts w:ascii="Bahnschrift Condensed" w:hAnsi="Bahnschrift Condensed"/>
-          <w:lang w:val="en-GB"/>
-        </w:rPr>
-        <w:t xml:space="preserve">urs. The boss sighs deeply and mentions to the underling to continue talking while asking. “So, who are these rumours about?” the underling hesitates slightly and then sighs. “Marco </w:t>
+        <w:t xml:space="preserve"> the voice of the boss. </w:t>
+      </w:r>
+      <w:r>
+        <w:rPr>
+          <w:rFonts w:ascii="Bahnschrift Condensed" w:hAnsi="Bahnschrift Condensed"/>
+          <w:lang w:val="en-GB"/>
+        </w:rPr>
+        <w:t>-</w:t>
+      </w:r>
+    </w:p>
+    <w:p>
+      <w:pPr>
+        <w:rPr>
+          <w:rFonts w:ascii="Bahnschrift Condensed" w:hAnsi="Bahnschrift Condensed"/>
+          <w:lang w:val="en-GB"/>
+        </w:rPr>
+      </w:pPr>
+      <w:r>
+        <w:rPr>
+          <w:rFonts w:ascii="Bahnschrift Condensed" w:hAnsi="Bahnschrift Condensed"/>
+          <w:lang w:val="en-GB"/>
+        </w:rPr>
+        <w:t>-</w:t>
+      </w:r>
+      <w:r>
+        <w:rPr>
+          <w:rFonts w:ascii="Bahnschrift Condensed" w:hAnsi="Bahnschrift Condensed"/>
+          <w:lang w:val="en-GB"/>
+        </w:rPr>
+        <w:t>Usually</w:t>
+      </w:r>
+      <w:r>
+        <w:rPr>
+          <w:rFonts w:ascii="Bahnschrift Condensed" w:hAnsi="Bahnschrift Condensed"/>
+          <w:lang w:val="en-GB"/>
+        </w:rPr>
+        <w:t xml:space="preserve"> he </w:t>
+      </w:r>
+      <w:r>
+        <w:rPr>
+          <w:rFonts w:ascii="Bahnschrift Condensed" w:hAnsi="Bahnschrift Condensed"/>
+          <w:lang w:val="en-GB"/>
+        </w:rPr>
+        <w:t xml:space="preserve">wouldn’t listen in to </w:t>
+      </w:r>
+      <w:r>
+        <w:rPr>
+          <w:rFonts w:ascii="Bahnschrift Condensed" w:hAnsi="Bahnschrift Condensed"/>
+          <w:lang w:val="en-GB"/>
+        </w:rPr>
+        <w:t>the boss</w:t>
+      </w:r>
+      <w:r>
+        <w:rPr>
+          <w:rFonts w:ascii="Bahnschrift Condensed" w:hAnsi="Bahnschrift Condensed"/>
+          <w:lang w:val="en-GB"/>
+        </w:rPr>
+        <w:t xml:space="preserve"> talking, but now something catches </w:t>
+      </w:r>
+      <w:r>
+        <w:rPr>
+          <w:rFonts w:ascii="Bahnschrift Condensed" w:hAnsi="Bahnschrift Condensed"/>
+          <w:lang w:val="en-GB"/>
+        </w:rPr>
+        <w:t>Marco’s</w:t>
+      </w:r>
+      <w:r>
+        <w:rPr>
+          <w:rFonts w:ascii="Bahnschrift Condensed" w:hAnsi="Bahnschrift Condensed"/>
+          <w:lang w:val="en-GB"/>
+        </w:rPr>
+        <w:t xml:space="preserve"> </w:t>
+      </w:r>
+      <w:r>
+        <w:rPr>
+          <w:rFonts w:ascii="Bahnschrift Condensed" w:hAnsi="Bahnschrift Condensed"/>
+          <w:lang w:val="en-GB"/>
+        </w:rPr>
+        <w:t>attention.</w:t>
+      </w:r>
+      <w:r>
+        <w:rPr>
+          <w:rFonts w:ascii="Bahnschrift Condensed" w:hAnsi="Bahnschrift Condensed"/>
+          <w:lang w:val="en-GB"/>
+        </w:rPr>
+        <w:t xml:space="preserve"> It sounds like he is talking on the phone and is talking about something like a traitor within the organisation. </w:t>
+      </w:r>
+      <w:r>
+        <w:rPr>
+          <w:rFonts w:ascii="Bahnschrift Condensed" w:hAnsi="Bahnschrift Condensed"/>
+          <w:lang w:val="en-GB"/>
+        </w:rPr>
+        <w:t>“So, who are these rumours about?”</w:t>
+      </w:r>
+      <w:r>
+        <w:rPr>
+          <w:rFonts w:ascii="Bahnschrift Condensed" w:hAnsi="Bahnschrift Condensed"/>
+          <w:lang w:val="en-GB"/>
+        </w:rPr>
+        <w:t xml:space="preserve"> the boss asks the other side of the line stay silent for a while and the boss gets impatient. “spit it out!” he nearly yells before you hear some quick mumbling from the phone. Unable to hear it clearly Marco leans  in closer to the door. You hear the boss fall down in his big chair and sigh deeply before mumbling into the phone. “Marco </w:t>
       </w:r>
       <w:proofErr w:type="spellStart"/>
       <w:r>
@@ -166,14 +244,35 @@
           <w:rFonts w:ascii="Bahnschrift Condensed" w:hAnsi="Bahnschrift Condensed"/>
           <w:lang w:val="en-GB"/>
         </w:rPr>
-        <w:t>” Marco loses his footing in surprise</w:t>
-      </w:r>
-      <w:r>
-        <w:rPr>
-          <w:rFonts w:ascii="Bahnschrift Condensed" w:hAnsi="Bahnschrift Condensed"/>
-          <w:lang w:val="en-GB"/>
-        </w:rPr>
-        <w:t>, but quickly regains his balance, but not before slightly pushing the door open. The boss spots him and immediately assumes the worst. He shouts at the underling that there is a traitor in our midst and that we need to get rid of him before he can do any actual damage.</w:t>
+        <w:t xml:space="preserve">…. I cant believe it, he is one of the most loyal members we have…” in surprise to hearing his name, Marco loses his footing </w:t>
+      </w:r>
+      <w:r>
+        <w:rPr>
+          <w:rFonts w:ascii="Bahnschrift Condensed" w:hAnsi="Bahnschrift Condensed"/>
+          <w:lang w:val="en-GB"/>
+        </w:rPr>
+        <w:t>, but quickly regains his balance, but not before slightly pushing the door open. The boss spots him and immediately assumes the worst. He shouts at</w:t>
+      </w:r>
+      <w:r>
+        <w:rPr>
+          <w:rFonts w:ascii="Bahnschrift Condensed" w:hAnsi="Bahnschrift Condensed"/>
+          <w:lang w:val="en-GB"/>
+        </w:rPr>
+        <w:t xml:space="preserve"> the phone</w:t>
+      </w:r>
+      <w:r>
+        <w:rPr>
+          <w:rFonts w:ascii="Bahnschrift Condensed" w:hAnsi="Bahnschrift Condensed"/>
+          <w:lang w:val="en-GB"/>
+        </w:rPr>
+        <w:t xml:space="preserve"> that there is a traitor in our midst and that we need to get rid of him before he can do any actual damage.</w:t>
+      </w:r>
+      <w:r>
+        <w:rPr>
+          <w:rFonts w:ascii="Bahnschrift Condensed" w:hAnsi="Bahnschrift Condensed"/>
+          <w:lang w:val="en-GB"/>
+        </w:rPr>
+        <w:t xml:space="preserve"> Marco bolts.</w:t>
       </w:r>
     </w:p>
     <w:p>
@@ -191,8 +290,162 @@
           <w:lang w:val="en-GB"/>
         </w:rPr>
       </w:pPr>
+    </w:p>
+    <w:p>
+      <w:pPr>
+        <w:rPr>
+          <w:rFonts w:ascii="Bahnschrift Condensed" w:hAnsi="Bahnschrift Condensed"/>
+          <w:lang w:val="en-GB"/>
+        </w:rPr>
+      </w:pPr>
+    </w:p>
+    <w:p>
+      <w:pPr>
+        <w:rPr>
+          <w:rFonts w:ascii="Bahnschrift Condensed" w:hAnsi="Bahnschrift Condensed"/>
+          <w:lang w:val="en-GB"/>
+        </w:rPr>
+      </w:pPr>
+      <w:r>
+        <w:rPr>
+          <w:rFonts w:ascii="Bahnschrift Condensed" w:hAnsi="Bahnschrift Condensed"/>
+          <w:lang w:val="en-GB"/>
+        </w:rPr>
+        <w:t xml:space="preserve"> Marco sees his</w:t>
+      </w:r>
+      <w:r>
+        <w:rPr>
+          <w:rFonts w:ascii="Bahnschrift Condensed" w:hAnsi="Bahnschrift Condensed"/>
+          <w:lang w:val="en-GB"/>
+        </w:rPr>
+        <w:t xml:space="preserve"> boss sitting in a fancy chair while </w:t>
+      </w:r>
+      <w:r>
+        <w:rPr>
+          <w:rFonts w:ascii="Bahnschrift Condensed" w:hAnsi="Bahnschrift Condensed"/>
+          <w:lang w:val="en-GB"/>
+        </w:rPr>
+        <w:t xml:space="preserve">an underling is standing in front of a desk  talking about how people have been whispering about one of the members being a snitch. </w:t>
+      </w:r>
+      <w:r>
+        <w:rPr>
+          <w:rFonts w:ascii="Bahnschrift Condensed" w:hAnsi="Bahnschrift Condensed"/>
+          <w:lang w:val="en-GB"/>
+        </w:rPr>
+        <w:t>Marco</w:t>
+      </w:r>
+      <w:r>
+        <w:rPr>
+          <w:rFonts w:ascii="Bahnschrift Condensed" w:hAnsi="Bahnschrift Condensed"/>
+          <w:lang w:val="en-GB"/>
+        </w:rPr>
+        <w:t xml:space="preserve"> lean</w:t>
+      </w:r>
+      <w:r>
+        <w:rPr>
+          <w:rFonts w:ascii="Bahnschrift Condensed" w:hAnsi="Bahnschrift Condensed"/>
+          <w:lang w:val="en-GB"/>
+        </w:rPr>
+        <w:t>s</w:t>
+      </w:r>
+      <w:r>
+        <w:rPr>
+          <w:rFonts w:ascii="Bahnschrift Condensed" w:hAnsi="Bahnschrift Condensed"/>
+          <w:lang w:val="en-GB"/>
+        </w:rPr>
+        <w:t xml:space="preserve"> closer towards the door, curious who this person would be since </w:t>
+      </w:r>
+      <w:r>
+        <w:rPr>
+          <w:rFonts w:ascii="Bahnschrift Condensed" w:hAnsi="Bahnschrift Condensed"/>
+          <w:lang w:val="en-GB"/>
+        </w:rPr>
+        <w:t>he</w:t>
+      </w:r>
+      <w:r>
+        <w:rPr>
+          <w:rFonts w:ascii="Bahnschrift Condensed" w:hAnsi="Bahnschrift Condensed"/>
+          <w:lang w:val="en-GB"/>
+        </w:rPr>
+        <w:t xml:space="preserve"> apparently</w:t>
+      </w:r>
+      <w:r>
+        <w:rPr>
+          <w:rFonts w:ascii="Bahnschrift Condensed" w:hAnsi="Bahnschrift Condensed"/>
+          <w:lang w:val="en-GB"/>
+        </w:rPr>
+        <w:t xml:space="preserve"> is</w:t>
+      </w:r>
+      <w:r>
+        <w:rPr>
+          <w:rFonts w:ascii="Bahnschrift Condensed" w:hAnsi="Bahnschrift Condensed"/>
+          <w:lang w:val="en-GB"/>
+        </w:rPr>
+        <w:t xml:space="preserve"> the only one that hasn’t heard the rumo</w:t>
+      </w:r>
+      <w:r>
+        <w:rPr>
+          <w:rFonts w:ascii="Bahnschrift Condensed" w:hAnsi="Bahnschrift Condensed"/>
+          <w:lang w:val="en-GB"/>
+        </w:rPr>
+        <w:t xml:space="preserve">urs. The boss sighs deeply and mentions to the underling to continue talking while asking. “So, who are these rumours about?” the underling hesitates slightly and then sighs. “Marco </w:t>
+      </w:r>
+      <w:proofErr w:type="spellStart"/>
+      <w:r>
+        <w:rPr>
+          <w:rFonts w:ascii="Bahnschrift Condensed" w:hAnsi="Bahnschrift Condensed"/>
+          <w:lang w:val="en-GB"/>
+        </w:rPr>
+        <w:t>Zerili</w:t>
+      </w:r>
+      <w:proofErr w:type="spellEnd"/>
+      <w:r>
+        <w:rPr>
+          <w:rFonts w:ascii="Bahnschrift Condensed" w:hAnsi="Bahnschrift Condensed"/>
+          <w:lang w:val="en-GB"/>
+        </w:rPr>
+        <w:t>” Marco loses his footing in surprise</w:t>
+      </w:r>
+      <w:r>
+        <w:rPr>
+          <w:rFonts w:ascii="Bahnschrift Condensed" w:hAnsi="Bahnschrift Condensed"/>
+          <w:lang w:val="en-GB"/>
+        </w:rPr>
+        <w:t>, but quickly regains his balance, but not before slightly pushing the door open. The boss spots him and immediately assumes the worst. He shouts at the underling that there is a traitor in our midst and that we need to get rid of him before he can do any actual damage.</w:t>
+      </w:r>
+      <w:r>
+        <w:rPr>
+          <w:rFonts w:ascii="Bahnschrift Condensed" w:hAnsi="Bahnschrift Condensed"/>
+          <w:lang w:val="en-GB"/>
+        </w:rPr>
+        <w:t xml:space="preserve"> Marco bolts.</w:t>
+      </w:r>
       <w:bookmarkStart w:id="0" w:name="_GoBack"/>
       <w:bookmarkEnd w:id="0"/>
+    </w:p>
+    <w:p>
+      <w:pPr>
+        <w:rPr>
+          <w:rFonts w:ascii="Bahnschrift Condensed" w:hAnsi="Bahnschrift Condensed"/>
+          <w:lang w:val="en-GB"/>
+        </w:rPr>
+      </w:pPr>
+    </w:p>
+    <w:p>
+      <w:pPr>
+        <w:rPr>
+          <w:rFonts w:ascii="Bahnschrift Condensed" w:hAnsi="Bahnschrift Condensed"/>
+          <w:lang w:val="en-GB"/>
+        </w:rPr>
+      </w:pPr>
+    </w:p>
+    <w:p>
+      <w:pPr>
+        <w:rPr>
+          <w:rFonts w:ascii="Bahnschrift Condensed" w:hAnsi="Bahnschrift Condensed"/>
+          <w:lang w:val="en-GB"/>
+        </w:rPr>
+      </w:pPr>
     </w:p>
     <w:sectPr>
       <w:pgSz w:w="11906" w:h="16838"/>

</xml_diff>

<commit_message>
updated sound effects and synopsis trailer and the presentation for the final pitch
</commit_message>
<xml_diff>
--- a/Design Documents/Synopsis trailer.docx
+++ b/Design Documents/Synopsis trailer.docx
@@ -197,27 +197,29 @@
           <w:lang w:val="en-GB"/>
         </w:rPr>
       </w:pPr>
-    </w:p>
-    <w:p>
-      <w:pPr>
-        <w:rPr>
-          <w:rFonts w:ascii="Bahnschrift Condensed" w:hAnsi="Bahnschrift Condensed"/>
-          <w:lang w:val="en-GB"/>
-        </w:rPr>
-      </w:pPr>
-      <w:r>
-        <w:rPr>
-          <w:rFonts w:ascii="Bahnschrift Condensed" w:hAnsi="Bahnschrift Condensed"/>
-          <w:lang w:val="en-GB"/>
-        </w:rPr>
-        <w:t>We start out with Marco smoking a cigarette in a dark corner with a fedora and a trench coat.</w:t>
-      </w:r>
-      <w:r>
-        <w:rPr>
-          <w:rFonts w:ascii="Bahnschrift Condensed" w:hAnsi="Bahnschrift Condensed"/>
-          <w:lang w:val="en-GB"/>
-        </w:rPr>
-        <w:t xml:space="preserve"> Then receiving  a call a friend telling him that his cover is blown and they know he is a snitch, they went after his wife and she is one, he was too late to safe her.  </w:t>
+      <w:bookmarkStart w:id="0" w:name="_Hlk2155400"/>
+      <w:r>
+        <w:rPr>
+          <w:rFonts w:ascii="Bahnschrift Condensed" w:hAnsi="Bahnschrift Condensed"/>
+          <w:lang w:val="en-GB"/>
+        </w:rPr>
+        <w:br w:type="page"/>
+      </w:r>
+    </w:p>
+    <w:p>
+      <w:pPr>
+        <w:rPr>
+          <w:rFonts w:ascii="Bahnschrift Condensed" w:hAnsi="Bahnschrift Condensed"/>
+          <w:lang w:val="en-GB"/>
+        </w:rPr>
+      </w:pPr>
+      <w:r>
+        <w:rPr>
+          <w:rFonts w:ascii="Bahnschrift Condensed" w:hAnsi="Bahnschrift Condensed"/>
+          <w:lang w:val="en-GB"/>
+        </w:rPr>
+        <w:lastRenderedPageBreak/>
+        <w:t xml:space="preserve">We start out with Marco smoking a cigarette in a dark corner with a fedora and a trench coat. Then receiving  a call a friend telling him that his cover is blown and they know he is a snitch, they went after his wife and she is one, he was too late to safe her.  </w:t>
       </w:r>
       <w:r>
         <w:rPr>
@@ -233,16 +235,484 @@
         </w:rPr>
         <w:t>He drops his phone and starts at a high pace towards the door which leads to the bosses office. While he takes out his gun he takes his stance in front of the door and in one swift movement kicks it open before aiming his gun and then the screen goes black.</w:t>
       </w:r>
-    </w:p>
-    <w:p>
-      <w:pPr>
-        <w:rPr>
-          <w:rFonts w:ascii="Bahnschrift Condensed" w:hAnsi="Bahnschrift Condensed"/>
-          <w:lang w:val="en-GB"/>
-        </w:rPr>
-      </w:pPr>
-      <w:bookmarkStart w:id="0" w:name="_GoBack"/>
       <w:bookmarkEnd w:id="0"/>
+    </w:p>
+    <w:p>
+      <w:pPr>
+        <w:rPr>
+          <w:rFonts w:ascii="Bahnschrift Condensed" w:hAnsi="Bahnschrift Condensed"/>
+          <w:lang w:val="en-GB"/>
+        </w:rPr>
+      </w:pPr>
+    </w:p>
+    <w:p>
+      <w:pPr>
+        <w:rPr>
+          <w:rFonts w:ascii="Bahnschrift Condensed" w:hAnsi="Bahnschrift Condensed"/>
+          <w:highlight w:val="darkYellow"/>
+          <w:lang w:val="en-GB"/>
+        </w:rPr>
+      </w:pPr>
+      <w:r>
+        <w:rPr>
+          <w:rFonts w:ascii="Bahnschrift Condensed" w:hAnsi="Bahnschrift Condensed"/>
+          <w:highlight w:val="darkYellow"/>
+          <w:lang w:val="en-GB"/>
+        </w:rPr>
+        <w:t xml:space="preserve">When he picks up the phone you hear a frantic voice calling </w:t>
+      </w:r>
+      <w:r>
+        <w:rPr>
+          <w:rFonts w:ascii="Bahnschrift Condensed" w:hAnsi="Bahnschrift Condensed"/>
+          <w:highlight w:val="darkYellow"/>
+          <w:lang w:val="en-GB"/>
+        </w:rPr>
+        <w:t>M</w:t>
+      </w:r>
+      <w:r>
+        <w:rPr>
+          <w:rFonts w:ascii="Bahnschrift Condensed" w:hAnsi="Bahnschrift Condensed"/>
+          <w:highlight w:val="darkYellow"/>
+          <w:lang w:val="en-GB"/>
+        </w:rPr>
+        <w:t>arco’s name.</w:t>
+      </w:r>
+    </w:p>
+    <w:p>
+      <w:pPr>
+        <w:ind w:left="720"/>
+        <w:rPr>
+          <w:rFonts w:ascii="Bahnschrift Condensed" w:hAnsi="Bahnschrift Condensed"/>
+          <w:highlight w:val="darkYellow"/>
+          <w:lang w:val="en-GB"/>
+        </w:rPr>
+      </w:pPr>
+      <w:r>
+        <w:rPr>
+          <w:rFonts w:ascii="Bahnschrift Condensed" w:hAnsi="Bahnschrift Condensed"/>
+          <w:highlight w:val="darkYellow"/>
+          <w:lang w:val="en-GB"/>
+        </w:rPr>
+        <w:t>Tony</w:t>
+      </w:r>
+      <w:r>
+        <w:rPr>
+          <w:rFonts w:ascii="Bahnschrift Condensed" w:hAnsi="Bahnschrift Condensed"/>
+          <w:highlight w:val="darkYellow"/>
+          <w:lang w:val="en-GB"/>
+        </w:rPr>
+        <w:tab/>
+      </w:r>
+      <w:r>
+        <w:rPr>
+          <w:rFonts w:ascii="Bahnschrift Condensed" w:hAnsi="Bahnschrift Condensed"/>
+          <w:highlight w:val="darkYellow"/>
+          <w:lang w:val="en-GB"/>
+        </w:rPr>
+        <w:tab/>
+        <w:t>-Marco, MARCO, pick up man…-</w:t>
+      </w:r>
+    </w:p>
+    <w:p>
+      <w:pPr>
+        <w:ind w:left="720"/>
+        <w:rPr>
+          <w:rFonts w:ascii="Bahnschrift Condensed" w:hAnsi="Bahnschrift Condensed"/>
+          <w:highlight w:val="darkYellow"/>
+          <w:lang w:val="en-GB"/>
+        </w:rPr>
+      </w:pPr>
+      <w:r>
+        <w:rPr>
+          <w:rFonts w:ascii="Bahnschrift Condensed" w:hAnsi="Bahnschrift Condensed"/>
+          <w:highlight w:val="darkYellow"/>
+          <w:lang w:val="en-GB"/>
+        </w:rPr>
+        <w:t xml:space="preserve">Marco </w:t>
+      </w:r>
+      <w:r>
+        <w:rPr>
+          <w:rFonts w:ascii="Bahnschrift Condensed" w:hAnsi="Bahnschrift Condensed"/>
+          <w:highlight w:val="darkYellow"/>
+          <w:lang w:val="en-GB"/>
+        </w:rPr>
+        <w:tab/>
+      </w:r>
+      <w:r>
+        <w:rPr>
+          <w:rFonts w:ascii="Bahnschrift Condensed" w:hAnsi="Bahnschrift Condensed"/>
+          <w:highlight w:val="darkYellow"/>
+          <w:lang w:val="en-GB"/>
+        </w:rPr>
+        <w:tab/>
+        <w:t xml:space="preserve">-Yes </w:t>
+      </w:r>
+      <w:r>
+        <w:rPr>
+          <w:rFonts w:ascii="Bahnschrift Condensed" w:hAnsi="Bahnschrift Condensed"/>
+          <w:highlight w:val="darkYellow"/>
+          <w:lang w:val="en-GB"/>
+        </w:rPr>
+        <w:t>Tony…</w:t>
+      </w:r>
+      <w:r>
+        <w:rPr>
+          <w:rFonts w:ascii="Bahnschrift Condensed" w:hAnsi="Bahnschrift Condensed"/>
+          <w:highlight w:val="darkYellow"/>
+          <w:lang w:val="en-GB"/>
+        </w:rPr>
+        <w:t xml:space="preserve"> what is it?</w:t>
+      </w:r>
+    </w:p>
+    <w:p>
+      <w:pPr>
+        <w:ind w:left="720"/>
+        <w:rPr>
+          <w:rFonts w:ascii="Bahnschrift Condensed" w:hAnsi="Bahnschrift Condensed"/>
+          <w:highlight w:val="darkYellow"/>
+          <w:lang w:val="en-GB"/>
+        </w:rPr>
+      </w:pPr>
+      <w:r>
+        <w:rPr>
+          <w:rFonts w:ascii="Bahnschrift Condensed" w:hAnsi="Bahnschrift Condensed"/>
+          <w:highlight w:val="darkYellow"/>
+          <w:lang w:val="en-GB"/>
+        </w:rPr>
+        <w:t>tony</w:t>
+      </w:r>
+      <w:r>
+        <w:rPr>
+          <w:rFonts w:ascii="Bahnschrift Condensed" w:hAnsi="Bahnschrift Condensed"/>
+          <w:highlight w:val="darkYellow"/>
+          <w:lang w:val="en-GB"/>
+        </w:rPr>
+        <w:tab/>
+      </w:r>
+      <w:r>
+        <w:rPr>
+          <w:rFonts w:ascii="Bahnschrift Condensed" w:hAnsi="Bahnschrift Condensed"/>
+          <w:highlight w:val="darkYellow"/>
+          <w:lang w:val="en-GB"/>
+        </w:rPr>
+        <w:tab/>
+        <w:t>- Marco… I am so sorry man, they got to her first…-</w:t>
+      </w:r>
+    </w:p>
+    <w:p>
+      <w:pPr>
+        <w:ind w:left="720"/>
+        <w:rPr>
+          <w:rFonts w:ascii="Bahnschrift Condensed" w:hAnsi="Bahnschrift Condensed"/>
+          <w:highlight w:val="darkYellow"/>
+          <w:lang w:val="en-GB"/>
+        </w:rPr>
+      </w:pPr>
+      <w:r>
+        <w:rPr>
+          <w:rFonts w:ascii="Bahnschrift Condensed" w:hAnsi="Bahnschrift Condensed"/>
+          <w:highlight w:val="darkYellow"/>
+          <w:lang w:val="en-GB"/>
+        </w:rPr>
+        <w:t xml:space="preserve">Marco </w:t>
+      </w:r>
+      <w:r>
+        <w:rPr>
+          <w:rFonts w:ascii="Bahnschrift Condensed" w:hAnsi="Bahnschrift Condensed"/>
+          <w:highlight w:val="darkYellow"/>
+          <w:lang w:val="en-GB"/>
+        </w:rPr>
+        <w:tab/>
+      </w:r>
+      <w:r>
+        <w:rPr>
+          <w:rFonts w:ascii="Bahnschrift Condensed" w:hAnsi="Bahnschrift Condensed"/>
+          <w:highlight w:val="darkYellow"/>
+          <w:lang w:val="en-GB"/>
+        </w:rPr>
+        <w:tab/>
+        <w:t xml:space="preserve">- Got to who? What are you talking about </w:t>
+      </w:r>
+      <w:r>
+        <w:rPr>
+          <w:rFonts w:ascii="Bahnschrift Condensed" w:hAnsi="Bahnschrift Condensed"/>
+          <w:highlight w:val="darkYellow"/>
+          <w:lang w:val="en-GB"/>
+        </w:rPr>
+        <w:t>tony</w:t>
+      </w:r>
+      <w:r>
+        <w:rPr>
+          <w:rFonts w:ascii="Bahnschrift Condensed" w:hAnsi="Bahnschrift Condensed"/>
+          <w:highlight w:val="darkYellow"/>
+          <w:lang w:val="en-GB"/>
+        </w:rPr>
+        <w:t>?!-</w:t>
+      </w:r>
+    </w:p>
+    <w:p>
+      <w:pPr>
+        <w:rPr>
+          <w:rFonts w:ascii="Bahnschrift Condensed" w:hAnsi="Bahnschrift Condensed"/>
+          <w:highlight w:val="darkYellow"/>
+          <w:lang w:val="en-GB"/>
+        </w:rPr>
+      </w:pPr>
+      <w:r>
+        <w:rPr>
+          <w:rFonts w:ascii="Bahnschrift Condensed" w:hAnsi="Bahnschrift Condensed"/>
+          <w:highlight w:val="darkYellow"/>
+          <w:lang w:val="en-GB"/>
+        </w:rPr>
+        <w:t xml:space="preserve">Marco tries to stay calm as he starts to fear the worst while </w:t>
+      </w:r>
+      <w:r>
+        <w:rPr>
+          <w:rFonts w:ascii="Bahnschrift Condensed" w:hAnsi="Bahnschrift Condensed"/>
+          <w:highlight w:val="darkYellow"/>
+          <w:lang w:val="en-GB"/>
+        </w:rPr>
+        <w:t>Tony</w:t>
+      </w:r>
+      <w:r>
+        <w:rPr>
+          <w:rFonts w:ascii="Bahnschrift Condensed" w:hAnsi="Bahnschrift Condensed"/>
+          <w:highlight w:val="darkYellow"/>
+          <w:lang w:val="en-GB"/>
+        </w:rPr>
+        <w:t xml:space="preserve"> keeps talking.</w:t>
+      </w:r>
+    </w:p>
+    <w:p>
+      <w:pPr>
+        <w:rPr>
+          <w:rFonts w:ascii="Bahnschrift Condensed" w:hAnsi="Bahnschrift Condensed"/>
+          <w:highlight w:val="darkYellow"/>
+          <w:lang w:val="en-GB"/>
+        </w:rPr>
+      </w:pPr>
+      <w:r>
+        <w:rPr>
+          <w:rFonts w:ascii="Bahnschrift Condensed" w:hAnsi="Bahnschrift Condensed"/>
+          <w:highlight w:val="darkYellow"/>
+          <w:lang w:val="en-GB"/>
+        </w:rPr>
+        <w:tab/>
+      </w:r>
+      <w:r>
+        <w:rPr>
+          <w:rFonts w:ascii="Bahnschrift Condensed" w:hAnsi="Bahnschrift Condensed"/>
+          <w:highlight w:val="darkYellow"/>
+          <w:lang w:val="en-GB"/>
+        </w:rPr>
+        <w:t>Tony</w:t>
+      </w:r>
+      <w:r>
+        <w:rPr>
+          <w:rFonts w:ascii="Bahnschrift Condensed" w:hAnsi="Bahnschrift Condensed"/>
+          <w:highlight w:val="darkYellow"/>
+          <w:lang w:val="en-GB"/>
+        </w:rPr>
+        <w:tab/>
+      </w:r>
+      <w:r>
+        <w:rPr>
+          <w:rFonts w:ascii="Bahnschrift Condensed" w:hAnsi="Bahnschrift Condensed"/>
+          <w:highlight w:val="darkYellow"/>
+          <w:lang w:val="en-GB"/>
+        </w:rPr>
+        <w:tab/>
+        <w:t xml:space="preserve">- They got to </w:t>
+      </w:r>
+      <w:r>
+        <w:rPr>
+          <w:rFonts w:ascii="Bahnschrift Condensed" w:hAnsi="Bahnschrift Condensed"/>
+          <w:highlight w:val="darkYellow"/>
+          <w:lang w:val="en-GB"/>
+        </w:rPr>
+        <w:t>Rosa</w:t>
+      </w:r>
+      <w:r>
+        <w:rPr>
+          <w:rFonts w:ascii="Bahnschrift Condensed" w:hAnsi="Bahnschrift Condensed"/>
+          <w:highlight w:val="darkYellow"/>
+          <w:lang w:val="en-GB"/>
+        </w:rPr>
+        <w:t xml:space="preserve">… she’s dead </w:t>
+      </w:r>
+      <w:r>
+        <w:rPr>
+          <w:rFonts w:ascii="Bahnschrift Condensed" w:hAnsi="Bahnschrift Condensed"/>
+          <w:highlight w:val="darkYellow"/>
+          <w:lang w:val="en-GB"/>
+        </w:rPr>
+        <w:t>M</w:t>
+      </w:r>
+      <w:r>
+        <w:rPr>
+          <w:rFonts w:ascii="Bahnschrift Condensed" w:hAnsi="Bahnschrift Condensed"/>
+          <w:highlight w:val="darkYellow"/>
+          <w:lang w:val="en-GB"/>
+        </w:rPr>
+        <w:t>arco…</w:t>
+      </w:r>
+      <w:r>
+        <w:rPr>
+          <w:rFonts w:ascii="Bahnschrift Condensed" w:hAnsi="Bahnschrift Condensed"/>
+          <w:highlight w:val="darkYellow"/>
+          <w:lang w:val="en-GB"/>
+        </w:rPr>
+        <w:t xml:space="preserve"> they took revenge on her because they discovered you snitched..</w:t>
+      </w:r>
+      <w:r>
+        <w:rPr>
+          <w:rFonts w:ascii="Bahnschrift Condensed" w:hAnsi="Bahnschrift Condensed"/>
+          <w:highlight w:val="darkYellow"/>
+          <w:lang w:val="en-GB"/>
+        </w:rPr>
+        <w:t>-</w:t>
+      </w:r>
+    </w:p>
+    <w:p>
+      <w:pPr>
+        <w:rPr>
+          <w:rFonts w:ascii="Bahnschrift Condensed" w:hAnsi="Bahnschrift Condensed"/>
+          <w:highlight w:val="darkYellow"/>
+          <w:lang w:val="en-GB"/>
+        </w:rPr>
+      </w:pPr>
+      <w:r>
+        <w:rPr>
+          <w:rFonts w:ascii="Bahnschrift Condensed" w:hAnsi="Bahnschrift Condensed"/>
+          <w:highlight w:val="darkYellow"/>
+          <w:lang w:val="en-GB"/>
+        </w:rPr>
+        <w:t xml:space="preserve">Marco </w:t>
+      </w:r>
+      <w:r>
+        <w:rPr>
+          <w:rFonts w:ascii="Bahnschrift Condensed" w:hAnsi="Bahnschrift Condensed"/>
+          <w:highlight w:val="darkYellow"/>
+          <w:lang w:val="en-GB"/>
+        </w:rPr>
+        <w:t xml:space="preserve">tenses up( stand more rugged and heavy breathing and his face void of any emotion, his hand slowly drops to his side as he pushes </w:t>
+      </w:r>
+      <w:r>
+        <w:rPr>
+          <w:rFonts w:ascii="Bahnschrift Condensed" w:hAnsi="Bahnschrift Condensed"/>
+          <w:highlight w:val="darkYellow"/>
+          <w:lang w:val="en-GB"/>
+        </w:rPr>
+        <w:t>Tony</w:t>
+      </w:r>
+      <w:r>
+        <w:rPr>
+          <w:rFonts w:ascii="Bahnschrift Condensed" w:hAnsi="Bahnschrift Condensed"/>
+          <w:highlight w:val="darkYellow"/>
+          <w:lang w:val="en-GB"/>
+        </w:rPr>
+        <w:t xml:space="preserve"> away on the phone. before he pushes him away you can hear</w:t>
+      </w:r>
+      <w:r>
+        <w:rPr>
+          <w:rFonts w:ascii="Bahnschrift Condensed" w:hAnsi="Bahnschrift Condensed"/>
+          <w:highlight w:val="darkYellow"/>
+          <w:lang w:val="en-GB"/>
+        </w:rPr>
+        <w:t xml:space="preserve"> Tony</w:t>
+      </w:r>
+      <w:r>
+        <w:rPr>
+          <w:rFonts w:ascii="Bahnschrift Condensed" w:hAnsi="Bahnschrift Condensed"/>
+          <w:highlight w:val="darkYellow"/>
+          <w:lang w:val="en-GB"/>
+        </w:rPr>
+        <w:t xml:space="preserve"> frantically call Marco his name again and telling him not to do anything rash…</w:t>
+      </w:r>
+    </w:p>
+    <w:p>
+      <w:pPr>
+        <w:rPr>
+          <w:rFonts w:ascii="Bahnschrift Condensed" w:hAnsi="Bahnschrift Condensed"/>
+          <w:lang w:val="en-GB"/>
+        </w:rPr>
+      </w:pPr>
+      <w:r>
+        <w:rPr>
+          <w:rFonts w:ascii="Bahnschrift Condensed" w:hAnsi="Bahnschrift Condensed"/>
+          <w:highlight w:val="darkYellow"/>
+          <w:lang w:val="en-GB"/>
+        </w:rPr>
+        <w:t xml:space="preserve">Marco then slowly slides his phone in his jacket before slowly putting his hat lower over his eyes </w:t>
+      </w:r>
+      <w:r>
+        <w:rPr>
+          <w:rFonts w:ascii="Bahnschrift Condensed" w:hAnsi="Bahnschrift Condensed"/>
+          <w:highlight w:val="darkYellow"/>
+          <w:lang w:val="en-GB"/>
+        </w:rPr>
+        <w:t>and slowly starts walking down the hallway. With each stride he picks up his pace and soon he skids to a halt in front of a door. Marco takes a deep breath and</w:t>
+      </w:r>
+      <w:r>
+        <w:rPr>
+          <w:rFonts w:ascii="Bahnschrift Condensed" w:hAnsi="Bahnschrift Condensed"/>
+          <w:highlight w:val="darkYellow"/>
+          <w:lang w:val="en-GB"/>
+        </w:rPr>
+        <w:t xml:space="preserve"> takes out his gun (controller) and loads it before</w:t>
+      </w:r>
+      <w:r>
+        <w:rPr>
+          <w:rFonts w:ascii="Bahnschrift Condensed" w:hAnsi="Bahnschrift Condensed"/>
+          <w:highlight w:val="darkYellow"/>
+          <w:lang w:val="en-GB"/>
+        </w:rPr>
+        <w:t xml:space="preserve"> </w:t>
+      </w:r>
+      <w:r>
+        <w:rPr>
+          <w:rFonts w:ascii="Bahnschrift Condensed" w:hAnsi="Bahnschrift Condensed"/>
+          <w:highlight w:val="darkYellow"/>
+          <w:lang w:val="en-GB"/>
+        </w:rPr>
+        <w:t>a flash of anger washes over his face and he takes a stance  in front of the door before kicking down the door with a loud bang.</w:t>
+      </w:r>
+      <w:r>
+        <w:rPr>
+          <w:rFonts w:ascii="Bahnschrift Condensed" w:hAnsi="Bahnschrift Condensed"/>
+          <w:highlight w:val="darkYellow"/>
+          <w:lang w:val="en-GB"/>
+        </w:rPr>
+        <w:t xml:space="preserve"> You see </w:t>
+      </w:r>
+      <w:proofErr w:type="spellStart"/>
+      <w:r>
+        <w:rPr>
+          <w:rFonts w:ascii="Bahnschrift Condensed" w:hAnsi="Bahnschrift Condensed"/>
+          <w:highlight w:val="darkYellow"/>
+          <w:lang w:val="en-GB"/>
+        </w:rPr>
+        <w:t>marco</w:t>
+      </w:r>
+      <w:proofErr w:type="spellEnd"/>
+      <w:r>
+        <w:rPr>
+          <w:rFonts w:ascii="Bahnschrift Condensed" w:hAnsi="Bahnschrift Condensed"/>
+          <w:highlight w:val="darkYellow"/>
+          <w:lang w:val="en-GB"/>
+        </w:rPr>
+        <w:t xml:space="preserve"> aiming his gun inside the door (film from the side) then you hear a gunshot and everything goes dark.</w:t>
+      </w:r>
+      <w:bookmarkStart w:id="1" w:name="_GoBack"/>
+      <w:bookmarkEnd w:id="1"/>
+    </w:p>
+    <w:p>
+      <w:pPr>
+        <w:rPr>
+          <w:rFonts w:ascii="Bahnschrift Condensed" w:hAnsi="Bahnschrift Condensed"/>
+          <w:lang w:val="en-GB"/>
+        </w:rPr>
+      </w:pPr>
     </w:p>
     <w:sectPr>
       <w:pgSz w:w="11906" w:h="16838"/>

</xml_diff>